<commit_message>
Commit includes assigment 11 to be graded
</commit_message>
<xml_diff>
--- a/it115/assignment-10/IT115-Assignment-10_JSON-Python-Dictionary-GitHub.docx
+++ b/it115/assignment-10/IT115-Assignment-10_JSON-Python-Dictionary-GitHub.docx
@@ -7,7 +7,13 @@
         <w:pStyle w:val="Heading1"/>
       </w:pPr>
       <w:r>
-        <w:t xml:space="preserve">IT 115 Assignment: </w:t>
+        <w:t>IT 115 Assignment</w:t>
+      </w:r>
+      <w:r>
+        <w:t xml:space="preserve"> 10</w:t>
+      </w:r>
+      <w:r>
+        <w:t xml:space="preserve">: </w:t>
       </w:r>
       <w:r>
         <w:t>JSON Python: Dictionary GitHub</w:t>

</xml_diff>